<commit_message>
Week4 Session2 Reading Assignment submission
</commit_message>
<xml_diff>
--- a/Assignments/Week04/Session02/Palumbo-DiscussionQuestions.docx
+++ b/Assignments/Week04/Session02/Palumbo-DiscussionQuestions.docx
@@ -16,7 +16,7 @@
           <w:sz w:val="24"/>
           <w:szCs w:val="24"/>
         </w:rPr>
-        <w:t>June 10</w:t>
+        <w:t>June 17</w:t>
       </w:r>
       <w:r>
         <w:rPr>
@@ -129,7 +129,7 @@
           <w:szCs w:val="24"/>
         </w:rPr>
         <w:tab/>
-        <w:t>Reading Discussions – Week3</w:t>
+        <w:t>Reading Discussions – Week4</w:t>
       </w:r>
       <w:r>
         <w:rPr>
@@ -168,7 +168,7 @@
           <w:szCs w:val="24"/>
         </w:rPr>
         <w:tab/>
-        <w:t>Sunday, June 10</w:t>
+        <w:t>Sunday, June 17</w:t>
       </w:r>
       <w:r>
         <w:rPr>
@@ -199,13 +199,16 @@
       <w:pPr>
         <w:shd w:val="clear" w:color="auto" w:fill="FFFFFF"/>
         <w:spacing w:before="100" w:beforeAutospacing="1" w:after="100" w:afterAutospacing="1" w:line="240" w:lineRule="auto"/>
-        <w:rPr>
-          <w:rFonts w:eastAsia="Times New Roman" w:cs="Helvetica"/>
-          <w:color w:val="2D3B45"/>
-          <w:sz w:val="24"/>
-          <w:szCs w:val="24"/>
-        </w:rPr>
-      </w:pPr>
+        <w:jc w:val="both"/>
+        <w:rPr>
+          <w:rFonts w:eastAsia="Times New Roman" w:cs="Helvetica"/>
+          <w:color w:val="2D3B45"/>
+          <w:sz w:val="24"/>
+          <w:szCs w:val="24"/>
+        </w:rPr>
+      </w:pPr>
+      <w:bookmarkStart w:id="0" w:name="_GoBack"/>
+      <w:bookmarkEnd w:id="0"/>
       <w:r>
         <w:rPr>
           <w:rFonts w:eastAsia="Times New Roman" w:cs="Helvetica"/>
@@ -231,26 +234,7 @@
           <w:sz w:val="24"/>
           <w:szCs w:val="24"/>
         </w:rPr>
-        <w:t xml:space="preserve">What is a </w:t>
-      </w:r>
-      <w:r>
-        <w:rPr>
-          <w:rFonts w:eastAsia="Times New Roman" w:cs="Helvetica"/>
-          <w:i/>
-          <w:color w:val="2D3B45"/>
-          <w:sz w:val="24"/>
-          <w:szCs w:val="24"/>
-        </w:rPr>
-        <w:t xml:space="preserve">graph </w:t>
-      </w:r>
-      <w:r>
-        <w:rPr>
-          <w:rFonts w:eastAsia="Times New Roman" w:cs="Helvetica"/>
-          <w:color w:val="2D3B45"/>
-          <w:sz w:val="24"/>
-          <w:szCs w:val="24"/>
-        </w:rPr>
-        <w:t>database?</w:t>
+        <w:t>What do you think is the most prominent application area for data mining? Why?</w:t>
       </w:r>
     </w:p>
     <w:p>
@@ -258,131 +242,21 @@
         <w:shd w:val="clear" w:color="auto" w:fill="FFFFFF"/>
         <w:spacing w:before="100" w:beforeAutospacing="1" w:after="100" w:afterAutospacing="1" w:line="240" w:lineRule="auto"/>
         <w:jc w:val="both"/>
-      </w:pPr>
-      <w:r>
-        <w:rPr>
-          <w:rFonts w:eastAsia="Times New Roman" w:cs="Helvetica"/>
-          <w:color w:val="2D3B45"/>
-          <w:sz w:val="24"/>
-          <w:szCs w:val="24"/>
-        </w:rPr>
-        <w:t xml:space="preserve">Simply put, a </w:t>
-      </w:r>
-      <w:r>
-        <w:rPr>
-          <w:rFonts w:eastAsia="Times New Roman" w:cs="Helvetica"/>
-          <w:i/>
-          <w:color w:val="2D3B45"/>
-          <w:sz w:val="24"/>
-          <w:szCs w:val="24"/>
-        </w:rPr>
-        <w:t xml:space="preserve">graph </w:t>
-      </w:r>
-      <w:r>
-        <w:rPr>
-          <w:rFonts w:eastAsia="Times New Roman" w:cs="Helvetica"/>
-          <w:color w:val="2D3B45"/>
-          <w:sz w:val="24"/>
-          <w:szCs w:val="24"/>
-        </w:rPr>
-        <w:t xml:space="preserve">is a visual method that is used to show relationships between entities.  In a traditional graph two entities or </w:t>
-      </w:r>
-      <w:r>
-        <w:rPr>
-          <w:rFonts w:eastAsia="Times New Roman" w:cs="Helvetica"/>
-          <w:i/>
-          <w:color w:val="2D3B45"/>
-          <w:sz w:val="24"/>
-          <w:szCs w:val="24"/>
-        </w:rPr>
-        <w:t xml:space="preserve">nodes </w:t>
-      </w:r>
-      <w:r>
-        <w:t xml:space="preserve">are connected together with an </w:t>
-      </w:r>
-      <w:r>
-        <w:rPr>
-          <w:i/>
-        </w:rPr>
-        <w:t xml:space="preserve">edge.  </w:t>
-      </w:r>
-      <w:r>
-        <w:t xml:space="preserve">Entities can also be referred to as </w:t>
-      </w:r>
-      <w:r>
-        <w:rPr>
-          <w:i/>
-        </w:rPr>
-        <w:t xml:space="preserve">points </w:t>
-      </w:r>
-      <w:r>
-        <w:t xml:space="preserve">or </w:t>
-      </w:r>
-      <w:r>
-        <w:rPr>
-          <w:i/>
-        </w:rPr>
-        <w:t xml:space="preserve">vertices, </w:t>
-      </w:r>
-      <w:r>
-        <w:t xml:space="preserve">while the connections are also referred to as </w:t>
-      </w:r>
-      <w:r>
-        <w:rPr>
-          <w:i/>
-        </w:rPr>
-        <w:t xml:space="preserve">lines </w:t>
-      </w:r>
-      <w:r>
-        <w:t xml:space="preserve">or </w:t>
-      </w:r>
-      <w:r>
-        <w:rPr>
-          <w:i/>
-        </w:rPr>
-        <w:t xml:space="preserve">arcs.  </w:t>
-      </w:r>
-      <w:r>
-        <w:t>A complex graph can have any number of interconnected nodes</w:t>
-      </w:r>
-      <w:r>
-        <w:t xml:space="preserve"> with complexity increasing as more nodes and edges are included.  Further, nodes can have </w:t>
-      </w:r>
-      <w:r>
-        <w:rPr>
-          <w:i/>
-        </w:rPr>
-        <w:t xml:space="preserve">properties </w:t>
-      </w:r>
-      <w:r>
-        <w:t xml:space="preserve">or </w:t>
-      </w:r>
-      <w:r>
-        <w:rPr>
-          <w:i/>
-        </w:rPr>
-        <w:t xml:space="preserve">attributes </w:t>
-      </w:r>
-      <w:r>
-        <w:t xml:space="preserve">associated with them that provide context, while edges can have </w:t>
-      </w:r>
-      <w:r>
-        <w:rPr>
-          <w:i/>
-        </w:rPr>
-        <w:t xml:space="preserve">direction </w:t>
-      </w:r>
-      <w:r>
-        <w:t xml:space="preserve">and </w:t>
-      </w:r>
-      <w:r>
-        <w:rPr>
-          <w:i/>
-        </w:rPr>
-        <w:t>weights (importance).</w:t>
-      </w:r>
-      <w:r>
-        <w:t xml:space="preserve">  </w:t>
+        <w:rPr>
+          <w:rFonts w:eastAsia="Times New Roman" w:cs="Helvetica"/>
+          <w:color w:val="2D3B45"/>
+          <w:sz w:val="24"/>
+          <w:szCs w:val="24"/>
+        </w:rPr>
+      </w:pPr>
+      <w:r>
+        <w:rPr>
+          <w:rFonts w:eastAsia="Times New Roman" w:cs="Helvetica"/>
+          <w:color w:val="2D3B45"/>
+          <w:sz w:val="24"/>
+          <w:szCs w:val="24"/>
+        </w:rPr>
+        <w:t>While there are quite a few tools available for data mining that are in use today and more being created, it is somewhat difficult to identify what is perceived to be the most prominent tool in use.  However, is would submit that the R programming language along with the RStudio IDE would be at the top of the list.</w:t>
       </w:r>
     </w:p>
     <w:p>
@@ -390,39 +264,30 @@
         <w:shd w:val="clear" w:color="auto" w:fill="FFFFFF"/>
         <w:spacing w:before="100" w:beforeAutospacing="1" w:after="100" w:afterAutospacing="1" w:line="240" w:lineRule="auto"/>
         <w:jc w:val="both"/>
-      </w:pPr>
-      <w:r>
-        <w:t xml:space="preserve">The key to a graph database is how it stores these relationships in an optimal way taking advantage of the very nature of the node and edge model.  As we know, a traditional RDBMS maintains relationships between entities using tables and primary/foreign keys.  At query time, these tables must be </w:t>
-      </w:r>
-      <w:r>
-        <w:rPr>
-          <w:i/>
-        </w:rPr>
-        <w:t xml:space="preserve">joined </w:t>
-      </w:r>
-      <w:r>
-        <w:t xml:space="preserve">together in order to obtain the data which is applicable to the query. </w:t>
-      </w:r>
-      <w:r>
-        <w:rPr>
-          <w:i/>
-        </w:rPr>
-        <w:t xml:space="preserve"> </w:t>
-      </w:r>
-      <w:r>
-        <w:t xml:space="preserve">The </w:t>
-      </w:r>
-      <w:r>
-        <w:t xml:space="preserve">join operations are quite expensive </w:t>
-      </w:r>
-      <w:r>
-        <w:t>i</w:t>
-      </w:r>
-      <w:r>
-        <w:t>n terms of processing time and space.</w:t>
-      </w:r>
-      <w:r>
-        <w:t xml:space="preserve">  Further, the rigged structure of the schemas themselves make it difficult to represent the complex relationships and connectedness of our new world data.</w:t>
+        <w:rPr>
+          <w:rFonts w:eastAsia="Times New Roman" w:cs="Helvetica"/>
+          <w:color w:val="2D3B45"/>
+          <w:sz w:val="24"/>
+          <w:szCs w:val="24"/>
+        </w:rPr>
+      </w:pPr>
+      <w:r>
+        <w:rPr>
+          <w:rFonts w:eastAsia="Times New Roman" w:cs="Helvetica"/>
+          <w:color w:val="2D3B45"/>
+          <w:sz w:val="24"/>
+          <w:szCs w:val="24"/>
+        </w:rPr>
+        <w:t>R was created by statisticians back in 1992 initially to assist with statistical based data computations etc.  While it is a formal programming language, and not the easiest to learn, it has been enhanced over the years to not only provide quick statist</w:t>
+      </w:r>
+      <w:r>
+        <w:rPr>
+          <w:rFonts w:eastAsia="Times New Roman" w:cs="Helvetica"/>
+          <w:color w:val="2D3B45"/>
+          <w:sz w:val="24"/>
+          <w:szCs w:val="24"/>
+        </w:rPr>
+        <w:t>ical analysis of data, but now includes advanced features such as graphical output, modeling (linear/non-linear), time-series, and clustering.</w:t>
       </w:r>
     </w:p>
     <w:p>
@@ -430,30 +295,40 @@
         <w:shd w:val="clear" w:color="auto" w:fill="FFFFFF"/>
         <w:spacing w:before="100" w:beforeAutospacing="1" w:after="100" w:afterAutospacing="1" w:line="240" w:lineRule="auto"/>
         <w:jc w:val="both"/>
-      </w:pPr>
-      <w:r>
-        <w:t xml:space="preserve">Graph databases arose as an alternative method of capturing the essence of these complex data relationships and to do it in the most efficient manner as possible.  </w:t>
-      </w:r>
-      <w:r>
-        <w:t xml:space="preserve">In this type of database, the relationships themselves (connections) are of the same importance </w:t>
-      </w:r>
-      <w:r>
-        <w:t xml:space="preserve">or value as that of </w:t>
-      </w:r>
-      <w:r>
-        <w:t xml:space="preserve">the nodes.  They are both treated as equal such that any operation that can be performed on a node can also be performed on a relationship.  By doing this it makes it possible to explore and discover </w:t>
-      </w:r>
-      <w:r>
-        <w:rPr>
+        <w:rPr>
+          <w:rFonts w:eastAsia="Times New Roman" w:cs="Helvetica"/>
+          <w:color w:val="2D3B45"/>
+          <w:sz w:val="24"/>
+          <w:szCs w:val="24"/>
+        </w:rPr>
+      </w:pPr>
+      <w:r>
+        <w:rPr>
+          <w:rFonts w:eastAsia="Times New Roman" w:cs="Helvetica"/>
+          <w:color w:val="2D3B45"/>
+          <w:sz w:val="24"/>
+          <w:szCs w:val="24"/>
+        </w:rPr>
+        <w:t xml:space="preserve">Further, since it is an </w:t>
+      </w:r>
+      <w:r>
+        <w:rPr>
+          <w:rFonts w:eastAsia="Times New Roman" w:cs="Helvetica"/>
           <w:i/>
-        </w:rPr>
-        <w:t xml:space="preserve">hidden </w:t>
-      </w:r>
-      <w:r>
-        <w:t xml:space="preserve">relationships within the data leading </w:t>
-      </w:r>
-      <w:r>
-        <w:t>to new realizations or findings.</w:t>
+          <w:color w:val="2D3B45"/>
+          <w:sz w:val="24"/>
+          <w:szCs w:val="24"/>
+        </w:rPr>
+        <w:t xml:space="preserve">open-source </w:t>
+      </w:r>
+      <w:r>
+        <w:rPr>
+          <w:rFonts w:eastAsia="Times New Roman" w:cs="Helvetica"/>
+          <w:color w:val="2D3B45"/>
+          <w:sz w:val="24"/>
+          <w:szCs w:val="24"/>
+        </w:rPr>
+        <w:t>programming language, it can be easily extended through custom packages submitted by the open-source community typically designed to perform a specific function that is perhaps missing from the base product or adds additional functionality to an existing package etc.  At the same time, one can write custom code on the fly to solve a specific problem which with many commercial based products may not be doable at all or requires product support to achieve.</w:t>
       </w:r>
     </w:p>
     <w:p>
@@ -461,85 +336,488 @@
         <w:shd w:val="clear" w:color="auto" w:fill="FFFFFF"/>
         <w:spacing w:before="100" w:beforeAutospacing="1" w:after="100" w:afterAutospacing="1" w:line="240" w:lineRule="auto"/>
         <w:jc w:val="both"/>
-      </w:pPr>
-      <w:r>
-        <w:t xml:space="preserve">This processing is achieved because in a graph database every node maintains a physical list of its connections to other nodes in the graph.  </w:t>
-      </w:r>
-      <w:r>
-        <w:t>When a node is retrieved by the database it has immediate access to the other connected nodes just by using the references in this list.  The costly overhead of the indirect reference using a foreign key and j</w:t>
-      </w:r>
-      <w:r>
-        <w:t>oin is removed from the process making an equivalent graph database query significantly faster as compared to an RDBMS.</w:t>
-      </w:r>
-      <w:bookmarkStart w:id="0" w:name="_GoBack"/>
-      <w:bookmarkEnd w:id="0"/>
+        <w:rPr>
+          <w:rFonts w:eastAsia="Times New Roman" w:cs="Helvetica"/>
+          <w:color w:val="2D3B45"/>
+          <w:sz w:val="24"/>
+          <w:szCs w:val="24"/>
+        </w:rPr>
+      </w:pPr>
+      <w:r>
+        <w:rPr>
+          <w:rFonts w:eastAsia="Times New Roman" w:cs="Helvetica"/>
+          <w:color w:val="2D3B45"/>
+          <w:sz w:val="24"/>
+          <w:szCs w:val="24"/>
+        </w:rPr>
+        <w:t>R is particularly useful for performing quick descriptive analysis of data, as well as, data cleansing and formatting.  To make things even better, the RStudio IDE (Integrated Development Environment) was created to work together with the R language to create a comprehensive development platform.</w:t>
+      </w:r>
+      <w:r>
+        <w:rPr>
+          <w:rFonts w:eastAsia="Times New Roman" w:cs="Helvetica"/>
+          <w:color w:val="2D3B45"/>
+          <w:sz w:val="24"/>
+          <w:szCs w:val="24"/>
+        </w:rPr>
+        <w:t xml:space="preserve">  RStudio is a GUI based interface used to develop and test R scripts and to visualize output either by text or by graphical plots.</w:t>
+      </w:r>
     </w:p>
     <w:p>
       <w:pPr>
         <w:shd w:val="clear" w:color="auto" w:fill="FFFFFF"/>
         <w:spacing w:before="100" w:beforeAutospacing="1" w:after="100" w:afterAutospacing="1" w:line="240" w:lineRule="auto"/>
         <w:jc w:val="both"/>
-      </w:pPr>
-      <w:r>
-        <w:t>Neo4j is among the most popular implementations of this type of database.  Also, for reference, Gephi is a data visualization tool used to create visualizations of data which is based on node/edge pairing and is a great tool if you would need to create a visual representation of this type of data.</w:t>
+        <w:rPr>
+          <w:rFonts w:eastAsia="Times New Roman" w:cs="Helvetica"/>
+          <w:color w:val="2D3B45"/>
+          <w:sz w:val="24"/>
+          <w:szCs w:val="24"/>
+        </w:rPr>
+      </w:pPr>
+      <w:r>
+        <w:rPr>
+          <w:rFonts w:eastAsia="Times New Roman" w:cs="Helvetica"/>
+          <w:color w:val="2D3B45"/>
+          <w:sz w:val="24"/>
+          <w:szCs w:val="24"/>
+        </w:rPr>
+        <w:t xml:space="preserve">Using the tools together allows one to input a dataset, cleanse and prepare the data, create relevant models and run the analysis, and finally assess the results.  All in a few </w:t>
+      </w:r>
+      <w:r>
+        <w:rPr>
+          <w:rFonts w:eastAsia="Times New Roman" w:cs="Helvetica"/>
+          <w:i/>
+          <w:color w:val="2D3B45"/>
+          <w:sz w:val="24"/>
+          <w:szCs w:val="24"/>
+        </w:rPr>
+        <w:t xml:space="preserve">relatively </w:t>
+      </w:r>
+      <w:r>
+        <w:rPr>
+          <w:rFonts w:eastAsia="Times New Roman" w:cs="Helvetica"/>
+          <w:color w:val="2D3B45"/>
+          <w:sz w:val="24"/>
+          <w:szCs w:val="24"/>
+        </w:rPr>
+        <w:t>easy sequence of programmatic steps.</w:t>
+      </w:r>
+    </w:p>
+    <w:p>
+      <w:pPr>
+        <w:shd w:val="clear" w:color="auto" w:fill="FFFFFF"/>
+        <w:spacing w:before="100" w:beforeAutospacing="1" w:after="100" w:afterAutospacing="1" w:line="240" w:lineRule="auto"/>
+        <w:jc w:val="both"/>
+        <w:rPr>
+          <w:rFonts w:eastAsia="Times New Roman" w:cs="Helvetica"/>
+          <w:color w:val="2D3B45"/>
+          <w:sz w:val="24"/>
+          <w:szCs w:val="24"/>
+        </w:rPr>
+      </w:pPr>
+      <w:r>
+        <w:rPr>
+          <w:rFonts w:eastAsia="Times New Roman" w:cs="Helvetica"/>
+          <w:color w:val="2D3B45"/>
+          <w:sz w:val="24"/>
+          <w:szCs w:val="24"/>
+        </w:rPr>
+        <w:t xml:space="preserve">There are many top companies that use R for statistical analysis and modeling including Google, Facebook, Twitter, and Ford to name a few.  R is a powerful package in and of itself, is </w:t>
+      </w:r>
+      <w:r>
+        <w:rPr>
+          <w:rFonts w:eastAsia="Times New Roman" w:cs="Helvetica"/>
+          <w:i/>
+          <w:color w:val="2D3B45"/>
+          <w:sz w:val="24"/>
+          <w:szCs w:val="24"/>
+        </w:rPr>
+        <w:t xml:space="preserve">FREE, </w:t>
+      </w:r>
+      <w:r>
+        <w:rPr>
+          <w:rFonts w:eastAsia="Times New Roman" w:cs="Helvetica"/>
+          <w:color w:val="2D3B45"/>
+          <w:sz w:val="24"/>
+          <w:szCs w:val="24"/>
+        </w:rPr>
+        <w:t xml:space="preserve">and continues to gain in popularity every day.  More and more people and companies are adopting R for it adaptability at being able to solve even the most complex of problems.     </w:t>
+      </w:r>
+    </w:p>
+    <w:p>
+      <w:pPr>
+        <w:shd w:val="clear" w:color="auto" w:fill="FFFFFF"/>
+        <w:spacing w:before="100" w:beforeAutospacing="1" w:after="100" w:afterAutospacing="1" w:line="240" w:lineRule="auto"/>
+        <w:jc w:val="both"/>
+        <w:rPr>
+          <w:rFonts w:eastAsia="Times New Roman" w:cs="Helvetica"/>
+          <w:color w:val="2D3B45"/>
+          <w:sz w:val="24"/>
+          <w:szCs w:val="24"/>
+        </w:rPr>
+      </w:pPr>
+      <w:r>
+        <w:rPr>
+          <w:rFonts w:eastAsia="Times New Roman" w:cs="Helvetica"/>
+          <w:color w:val="2D3B45"/>
+          <w:sz w:val="24"/>
+          <w:szCs w:val="24"/>
+        </w:rPr>
+        <w:t>Example m</w:t>
+      </w:r>
+      <w:r>
+        <w:rPr>
+          <w:rFonts w:eastAsia="Times New Roman" w:cs="Helvetica"/>
+          <w:color w:val="2D3B45"/>
+          <w:sz w:val="24"/>
+          <w:szCs w:val="24"/>
+        </w:rPr>
+        <w:t xml:space="preserve">ethods for data-mining using R:  </w:t>
+      </w:r>
+    </w:p>
+    <w:p>
+      <w:pPr>
+        <w:shd w:val="clear" w:color="auto" w:fill="FFFFFF"/>
+        <w:spacing w:before="100" w:beforeAutospacing="1" w:after="100" w:afterAutospacing="1" w:line="240" w:lineRule="auto"/>
+        <w:jc w:val="both"/>
+        <w:rPr>
+          <w:rFonts w:eastAsia="Times New Roman" w:cs="Helvetica"/>
+          <w:color w:val="2D3B45"/>
+          <w:sz w:val="24"/>
+          <w:szCs w:val="24"/>
+        </w:rPr>
+      </w:pPr>
+      <w:proofErr w:type="spellStart"/>
+      <w:proofErr w:type="gramStart"/>
+      <w:r>
+        <w:rPr>
+          <w:rStyle w:val="HTMLCode"/>
+          <w:rFonts w:eastAsiaTheme="minorHAnsi"/>
+          <w:color w:val="000000"/>
+          <w:shd w:val="clear" w:color="auto" w:fill="FFFFFF"/>
+        </w:rPr>
+        <w:lastRenderedPageBreak/>
+        <w:t>l</w:t>
+      </w:r>
+      <w:r>
+        <w:rPr>
+          <w:rStyle w:val="HTMLCode"/>
+          <w:rFonts w:eastAsiaTheme="minorHAnsi"/>
+          <w:color w:val="000000"/>
+          <w:shd w:val="clear" w:color="auto" w:fill="FFFFFF"/>
+        </w:rPr>
+        <w:t>m</w:t>
+      </w:r>
+      <w:proofErr w:type="spellEnd"/>
+      <w:r>
+        <w:rPr>
+          <w:rStyle w:val="HTMLCode"/>
+          <w:rFonts w:eastAsiaTheme="minorHAnsi"/>
+          <w:color w:val="000000"/>
+          <w:shd w:val="clear" w:color="auto" w:fill="FFFFFF"/>
+        </w:rPr>
+        <w:t>(</w:t>
+      </w:r>
+      <w:proofErr w:type="gramEnd"/>
+      <w:r>
+        <w:rPr>
+          <w:rStyle w:val="HTMLCode"/>
+          <w:rFonts w:eastAsiaTheme="minorHAnsi"/>
+          <w:color w:val="000000"/>
+          <w:shd w:val="clear" w:color="auto" w:fill="FFFFFF"/>
+        </w:rPr>
+        <w:t>)</w:t>
+      </w:r>
+      <w:r>
+        <w:rPr>
+          <w:rStyle w:val="apple-converted-space"/>
+          <w:rFonts w:ascii="Arial" w:hAnsi="Arial" w:cs="Arial"/>
+          <w:color w:val="000000"/>
+          <w:sz w:val="20"/>
+          <w:szCs w:val="20"/>
+          <w:shd w:val="clear" w:color="auto" w:fill="FFFFFF"/>
+        </w:rPr>
+        <w:t> </w:t>
+      </w:r>
+      <w:r>
+        <w:rPr>
+          <w:rFonts w:ascii="Arial" w:hAnsi="Arial" w:cs="Arial"/>
+          <w:color w:val="000000"/>
+          <w:sz w:val="20"/>
+          <w:szCs w:val="20"/>
+          <w:shd w:val="clear" w:color="auto" w:fill="FFFFFF"/>
+        </w:rPr>
+        <w:t xml:space="preserve">is used to fit linear models. It can be used to carry out regression, single stratum analysis of variance and analysis of covariance </w:t>
       </w:r>
     </w:p>
     <w:p>
       <w:pPr>
         <w:pStyle w:val="NoSpacing"/>
+        <w:jc w:val="both"/>
+        <w:rPr>
+          <w:rFonts w:ascii="Arial" w:hAnsi="Arial" w:cs="Arial"/>
+          <w:color w:val="000000"/>
+          <w:sz w:val="20"/>
+          <w:szCs w:val="20"/>
+          <w:shd w:val="clear" w:color="auto" w:fill="FFFFFF"/>
+        </w:rPr>
+      </w:pPr>
+      <w:proofErr w:type="spellStart"/>
+      <w:r>
+        <w:rPr>
+          <w:rStyle w:val="HTMLCode"/>
+          <w:rFonts w:eastAsiaTheme="minorHAnsi"/>
+          <w:color w:val="000000"/>
+          <w:shd w:val="clear" w:color="auto" w:fill="FFFFFF"/>
+        </w:rPr>
+        <w:t>glm</w:t>
+      </w:r>
+      <w:proofErr w:type="spellEnd"/>
+      <w:r>
+        <w:rPr>
+          <w:rStyle w:val="apple-converted-space"/>
+          <w:rFonts w:ascii="Arial" w:hAnsi="Arial" w:cs="Arial"/>
+          <w:color w:val="000000"/>
+          <w:sz w:val="20"/>
+          <w:szCs w:val="20"/>
+          <w:shd w:val="clear" w:color="auto" w:fill="FFFFFF"/>
+        </w:rPr>
+        <w:t> </w:t>
+      </w:r>
+      <w:r>
+        <w:rPr>
+          <w:rFonts w:ascii="Arial" w:hAnsi="Arial" w:cs="Arial"/>
+          <w:color w:val="000000"/>
+          <w:sz w:val="20"/>
+          <w:szCs w:val="20"/>
+          <w:shd w:val="clear" w:color="auto" w:fill="FFFFFF"/>
+        </w:rPr>
+        <w:t>is used to fit generalized linear models, specified by giving a symbolic description of the linear predictor and a description of the error distribution.</w:t>
+      </w:r>
+    </w:p>
+    <w:p>
+      <w:pPr>
+        <w:pStyle w:val="NoSpacing"/>
+        <w:jc w:val="both"/>
+      </w:pPr>
+    </w:p>
+    <w:p>
+      <w:pPr>
+        <w:pStyle w:val="NoSpacing"/>
+        <w:jc w:val="both"/>
+        <w:rPr>
+          <w:rFonts w:ascii="Arial" w:hAnsi="Arial" w:cs="Arial"/>
+          <w:color w:val="000000"/>
+          <w:sz w:val="20"/>
+          <w:szCs w:val="20"/>
+          <w:shd w:val="clear" w:color="auto" w:fill="FFFFFF"/>
+        </w:rPr>
+      </w:pPr>
+      <w:proofErr w:type="spellStart"/>
+      <w:r>
+        <w:rPr>
+          <w:rFonts w:ascii="Courier New" w:hAnsi="Courier New" w:cs="Courier New"/>
+          <w:color w:val="000000"/>
+          <w:sz w:val="20"/>
+          <w:szCs w:val="20"/>
+          <w:shd w:val="clear" w:color="auto" w:fill="FFFFFF"/>
+        </w:rPr>
+        <w:t>ctree</w:t>
+      </w:r>
+      <w:proofErr w:type="spellEnd"/>
+      <w:r>
+        <w:rPr>
+          <w:rFonts w:ascii="Arial" w:hAnsi="Arial" w:cs="Arial"/>
+          <w:color w:val="000000"/>
+          <w:sz w:val="20"/>
+          <w:szCs w:val="20"/>
+          <w:shd w:val="clear" w:color="auto" w:fill="FFFFFF"/>
+        </w:rPr>
+        <w:t xml:space="preserve"> is used in r</w:t>
+      </w:r>
+      <w:r>
+        <w:rPr>
+          <w:rFonts w:ascii="Arial" w:hAnsi="Arial" w:cs="Arial"/>
+          <w:color w:val="000000"/>
+          <w:sz w:val="20"/>
+          <w:szCs w:val="20"/>
+          <w:shd w:val="clear" w:color="auto" w:fill="FFFFFF"/>
+        </w:rPr>
+        <w:t>ecursive partitioning for continuous, censored, ordered, nominal and multivariate response variables in a conditional inference framework</w:t>
+      </w:r>
+      <w:r>
+        <w:rPr>
+          <w:rFonts w:ascii="Arial" w:hAnsi="Arial" w:cs="Arial"/>
+          <w:color w:val="000000"/>
+          <w:sz w:val="20"/>
+          <w:szCs w:val="20"/>
+          <w:shd w:val="clear" w:color="auto" w:fill="FFFFFF"/>
+        </w:rPr>
+        <w:t xml:space="preserve"> – building decision trees.</w:t>
+      </w:r>
+    </w:p>
+    <w:p>
+      <w:pPr>
+        <w:pStyle w:val="NoSpacing"/>
+        <w:jc w:val="both"/>
+        <w:rPr>
+          <w:rFonts w:ascii="Arial" w:hAnsi="Arial" w:cs="Arial"/>
+          <w:color w:val="000000"/>
+          <w:sz w:val="20"/>
+          <w:szCs w:val="20"/>
+          <w:shd w:val="clear" w:color="auto" w:fill="FFFFFF"/>
+        </w:rPr>
+      </w:pPr>
+    </w:p>
+    <w:p>
+      <w:pPr>
+        <w:pStyle w:val="NoSpacing"/>
+        <w:jc w:val="both"/>
+        <w:rPr>
+          <w:rFonts w:ascii="Arial" w:hAnsi="Arial" w:cs="Arial"/>
+          <w:color w:val="000000"/>
+          <w:sz w:val="20"/>
+          <w:szCs w:val="20"/>
+          <w:shd w:val="clear" w:color="auto" w:fill="FFFFFF"/>
+        </w:rPr>
+      </w:pPr>
+      <w:proofErr w:type="spellStart"/>
+      <w:r>
+        <w:rPr>
+          <w:rStyle w:val="HTMLCode"/>
+          <w:rFonts w:eastAsiaTheme="minorHAnsi"/>
+          <w:color w:val="000000"/>
+          <w:shd w:val="clear" w:color="auto" w:fill="FFFFFF"/>
+        </w:rPr>
+        <w:t>ts</w:t>
+      </w:r>
+      <w:proofErr w:type="spellEnd"/>
+      <w:r>
+        <w:rPr>
+          <w:rStyle w:val="apple-converted-space"/>
+          <w:rFonts w:ascii="Arial" w:hAnsi="Arial" w:cs="Arial"/>
+          <w:color w:val="000000"/>
+          <w:sz w:val="20"/>
+          <w:szCs w:val="20"/>
+          <w:shd w:val="clear" w:color="auto" w:fill="FFFFFF"/>
+        </w:rPr>
+        <w:t> </w:t>
+      </w:r>
+      <w:r>
+        <w:rPr>
+          <w:rFonts w:ascii="Arial" w:hAnsi="Arial" w:cs="Arial"/>
+          <w:color w:val="000000"/>
+          <w:sz w:val="20"/>
+          <w:szCs w:val="20"/>
+          <w:shd w:val="clear" w:color="auto" w:fill="FFFFFF"/>
+        </w:rPr>
+        <w:t>is used to create time-series objects</w:t>
+      </w:r>
+      <w:r>
+        <w:rPr>
+          <w:rFonts w:ascii="Arial" w:hAnsi="Arial" w:cs="Arial"/>
+          <w:color w:val="000000"/>
+          <w:sz w:val="20"/>
+          <w:szCs w:val="20"/>
+          <w:shd w:val="clear" w:color="auto" w:fill="FFFFFF"/>
+        </w:rPr>
+        <w:t xml:space="preserve"> for time-series analysis</w:t>
+      </w:r>
+    </w:p>
+    <w:p>
+      <w:pPr>
+        <w:pStyle w:val="NoSpacing"/>
+        <w:jc w:val="both"/>
+      </w:pPr>
+    </w:p>
+    <w:p>
+      <w:pPr>
+        <w:rPr>
+          <w:color w:val="2258C4"/>
+          <w:u w:val="single"/>
+        </w:rPr>
       </w:pPr>
       <w:hyperlink r:id="rId5" w:history="1">
         <w:r>
           <w:rPr>
             <w:rStyle w:val="Hyperlink"/>
+            <w:color w:val="2258C4"/>
           </w:rPr>
-          <w:t>https://www.tibco.com/blog/2017/11/28/what-is-a-graph-database-and-why-is-it-important/</w:t>
+          <w:t>https://www.r-project.org/about.html</w:t>
         </w:r>
       </w:hyperlink>
     </w:p>
     <w:p>
       <w:pPr>
-        <w:pStyle w:val="NoSpacing"/>
+        <w:rPr>
+          <w:color w:val="2258C4"/>
+          <w:u w:val="single"/>
+        </w:rPr>
       </w:pPr>
       <w:hyperlink r:id="rId6" w:history="1">
         <w:r>
           <w:rPr>
             <w:rStyle w:val="Hyperlink"/>
+            <w:color w:val="2258C4"/>
           </w:rPr>
-          <w:t>https://neo4j.com/developer/graph-db-vs-rdbms/</w:t>
+          <w:t>https://www.rstudio.com/</w:t>
         </w:r>
       </w:hyperlink>
     </w:p>
     <w:p>
       <w:pPr>
-        <w:pStyle w:val="NoSpacing"/>
+        <w:rPr>
+          <w:color w:val="2258C4"/>
+          <w:u w:val="single"/>
+        </w:rPr>
+      </w:pPr>
+      <w:r>
+        <w:rPr>
+          <w:color w:val="2258C4"/>
+          <w:u w:val="single"/>
+        </w:rPr>
+        <w:t>https://www.datasciencecentral.com/profiles/blogs/list-of-companies-using-r</w:t>
+      </w:r>
+    </w:p>
+    <w:p>
+      <w:pPr>
+        <w:rPr>
+          <w:color w:val="2258C4"/>
+          <w:u w:val="single"/>
+        </w:rPr>
       </w:pPr>
       <w:hyperlink r:id="rId7" w:history="1">
         <w:r>
           <w:rPr>
             <w:rStyle w:val="Hyperlink"/>
+            <w:color w:val="2258C4"/>
           </w:rPr>
-          <w:t>https://neo4j.com/</w:t>
+          <w:t>https://www.infoworld.com/article/2940864/application-development/r-programming-language-statistical-data-analysis.html</w:t>
         </w:r>
       </w:hyperlink>
     </w:p>
     <w:p>
       <w:pPr>
-        <w:pStyle w:val="NoSpacing"/>
+        <w:rPr>
+          <w:color w:val="2258C4"/>
+          <w:u w:val="single"/>
+        </w:rPr>
       </w:pPr>
       <w:hyperlink r:id="rId8" w:history="1">
         <w:r>
           <w:rPr>
             <w:rStyle w:val="Hyperlink"/>
+            <w:color w:val="2258C4"/>
           </w:rPr>
-          <w:t>https://gephi.org/</w:t>
+          <w:t>http://www.zentut.com/data-mining/data-mining-processes/</w:t>
         </w:r>
       </w:hyperlink>
     </w:p>
     <w:p>
-      <w:r>
-        <w:br w:type="page"/>
-      </w:r>
+      <w:pPr>
+        <w:pStyle w:val="NoSpacing"/>
+        <w:jc w:val="both"/>
+      </w:pPr>
     </w:p>
     <w:p>
       <w:pPr>
@@ -559,324 +837,592 @@
           <w:sz w:val="24"/>
           <w:szCs w:val="24"/>
         </w:rPr>
+        <w:t>Question 2: Research and discuss how a specific law enforcement agency uses predictive analytics.</w:t>
+      </w:r>
+    </w:p>
+    <w:p>
+      <w:pPr>
+        <w:shd w:val="clear" w:color="auto" w:fill="FFFFFF"/>
+        <w:spacing w:before="100" w:beforeAutospacing="1" w:after="100" w:afterAutospacing="1" w:line="240" w:lineRule="auto"/>
+        <w:jc w:val="both"/>
+        <w:rPr>
+          <w:rFonts w:eastAsia="Times New Roman" w:cs="Helvetica"/>
+          <w:color w:val="2D3B45"/>
+          <w:sz w:val="24"/>
+          <w:szCs w:val="24"/>
+        </w:rPr>
+      </w:pPr>
+      <w:r>
+        <w:rPr>
+          <w:rFonts w:eastAsia="Times New Roman" w:cs="Helvetica"/>
+          <w:color w:val="2D3B45"/>
+          <w:sz w:val="24"/>
+          <w:szCs w:val="24"/>
+        </w:rPr>
+        <w:t>The use of predictive analytics in law enforcement is becoming widespread and helping to assist law enforcers in performing their duties more efficiently and safer, which leads to a better outlook in the fight against crime and criminal activities.</w:t>
+      </w:r>
+      <w:r>
+        <w:rPr>
+          <w:rFonts w:eastAsia="Times New Roman" w:cs="Helvetica"/>
+          <w:color w:val="2D3B45"/>
+          <w:sz w:val="24"/>
+          <w:szCs w:val="24"/>
+        </w:rPr>
+        <w:t xml:space="preserve">  </w:t>
+      </w:r>
+      <w:r>
+        <w:rPr>
+          <w:rFonts w:eastAsia="Times New Roman" w:cs="Helvetica"/>
+          <w:color w:val="2D3B45"/>
+          <w:sz w:val="24"/>
+          <w:szCs w:val="24"/>
+        </w:rPr>
+        <w:t xml:space="preserve">One specific use </w:t>
+      </w:r>
+      <w:r>
+        <w:rPr>
+          <w:rFonts w:eastAsia="Times New Roman" w:cs="Helvetica"/>
+          <w:color w:val="2D3B45"/>
+          <w:sz w:val="24"/>
+          <w:szCs w:val="24"/>
+        </w:rPr>
+        <w:t xml:space="preserve">is known as </w:t>
+      </w:r>
+      <w:r>
+        <w:rPr>
+          <w:rFonts w:eastAsia="Times New Roman" w:cs="Helvetica"/>
+          <w:i/>
+          <w:color w:val="2D3B45"/>
+          <w:sz w:val="24"/>
+          <w:szCs w:val="24"/>
+        </w:rPr>
+        <w:t>P</w:t>
+      </w:r>
+      <w:r>
+        <w:rPr>
+          <w:rFonts w:eastAsia="Times New Roman" w:cs="Helvetica"/>
+          <w:i/>
+          <w:color w:val="2D3B45"/>
+          <w:sz w:val="24"/>
+          <w:szCs w:val="24"/>
+        </w:rPr>
+        <w:t>redictive Policing</w:t>
+      </w:r>
+      <w:r>
+        <w:rPr>
+          <w:rFonts w:eastAsia="Times New Roman" w:cs="Helvetica"/>
+          <w:i/>
+          <w:color w:val="2D3B45"/>
+          <w:sz w:val="24"/>
+          <w:szCs w:val="24"/>
+        </w:rPr>
+        <w:t xml:space="preserve">.  </w:t>
+      </w:r>
+      <w:r>
+        <w:rPr>
+          <w:rFonts w:eastAsia="Times New Roman" w:cs="Helvetica"/>
+          <w:color w:val="2D3B45"/>
+          <w:sz w:val="24"/>
+          <w:szCs w:val="24"/>
+        </w:rPr>
+        <w:t xml:space="preserve">The goal with this technique is </w:t>
+      </w:r>
+      <w:r>
+        <w:rPr>
+          <w:rFonts w:eastAsia="Times New Roman" w:cs="Helvetica"/>
+          <w:color w:val="2D3B45"/>
+          <w:sz w:val="24"/>
+          <w:szCs w:val="24"/>
+        </w:rPr>
+        <w:t xml:space="preserve">to take a more proactive approach in preventing crimes </w:t>
+      </w:r>
+      <w:r>
+        <w:rPr>
+          <w:rFonts w:eastAsia="Times New Roman" w:cs="Helvetica"/>
+          <w:i/>
+          <w:color w:val="2D3B45"/>
+          <w:sz w:val="24"/>
+          <w:szCs w:val="24"/>
+        </w:rPr>
+        <w:t xml:space="preserve">before </w:t>
+      </w:r>
+      <w:r>
+        <w:rPr>
+          <w:rFonts w:eastAsia="Times New Roman" w:cs="Helvetica"/>
+          <w:color w:val="2D3B45"/>
+          <w:sz w:val="24"/>
+          <w:szCs w:val="24"/>
+        </w:rPr>
+        <w:t>they occur.</w:t>
+      </w:r>
+      <w:r>
+        <w:rPr>
+          <w:rFonts w:eastAsia="Times New Roman" w:cs="Helvetica"/>
+          <w:color w:val="2D3B45"/>
+          <w:sz w:val="24"/>
+          <w:szCs w:val="24"/>
+        </w:rPr>
+        <w:t xml:space="preserve">  The process relies on using historical data (required by predictive analytics) </w:t>
+      </w:r>
+      <w:r>
+        <w:rPr>
+          <w:rFonts w:eastAsia="Times New Roman" w:cs="Helvetica"/>
+          <w:color w:val="2D3B45"/>
+          <w:sz w:val="24"/>
+          <w:szCs w:val="24"/>
+        </w:rPr>
+        <w:t xml:space="preserve">to </w:t>
+      </w:r>
+      <w:r>
+        <w:rPr>
+          <w:rFonts w:eastAsia="Times New Roman" w:cs="Helvetica"/>
+          <w:i/>
+          <w:color w:val="2D3B45"/>
+          <w:sz w:val="24"/>
+          <w:szCs w:val="24"/>
+        </w:rPr>
+        <w:t xml:space="preserve">predict </w:t>
+      </w:r>
+      <w:r>
+        <w:rPr>
+          <w:rFonts w:eastAsia="Times New Roman" w:cs="Helvetica"/>
+          <w:color w:val="2D3B45"/>
+          <w:sz w:val="24"/>
+          <w:szCs w:val="24"/>
+        </w:rPr>
+        <w:t>potential higher crime areas.</w:t>
+      </w:r>
+    </w:p>
+    <w:p>
+      <w:pPr>
+        <w:shd w:val="clear" w:color="auto" w:fill="FFFFFF"/>
+        <w:spacing w:before="100" w:beforeAutospacing="1" w:after="100" w:afterAutospacing="1" w:line="240" w:lineRule="auto"/>
+        <w:jc w:val="both"/>
+        <w:rPr>
+          <w:rFonts w:eastAsia="Times New Roman" w:cs="Helvetica"/>
+          <w:color w:val="2D3B45"/>
+          <w:sz w:val="24"/>
+          <w:szCs w:val="24"/>
+        </w:rPr>
+      </w:pPr>
+      <w:r>
+        <w:rPr>
+          <w:rFonts w:eastAsia="Times New Roman" w:cs="Helvetica"/>
+          <w:color w:val="2D3B45"/>
+          <w:sz w:val="24"/>
+          <w:szCs w:val="24"/>
+        </w:rPr>
+        <w:t xml:space="preserve">For example, </w:t>
+      </w:r>
+      <w:r>
+        <w:rPr>
+          <w:rFonts w:eastAsia="Times New Roman" w:cs="Helvetica"/>
+          <w:color w:val="2D3B45"/>
+          <w:sz w:val="24"/>
+          <w:szCs w:val="24"/>
+        </w:rPr>
+        <w:t>agencies use big-data analytics to determine which areas of a city exhibit higher rates of crime, as well as, the time periods in which a surge in crime may likely occur based off those same analytics.  From this, agencies can direct more patrols to canvas the affected areas thereby providing a more active presence with the hope to mitigate potential criminal acts.</w:t>
+      </w:r>
+    </w:p>
+    <w:p>
+      <w:pPr>
+        <w:shd w:val="clear" w:color="auto" w:fill="FFFFFF"/>
+        <w:spacing w:before="100" w:beforeAutospacing="1" w:after="100" w:afterAutospacing="1" w:line="240" w:lineRule="auto"/>
+        <w:jc w:val="both"/>
+        <w:rPr>
+          <w:rFonts w:eastAsia="Times New Roman" w:cs="Helvetica"/>
+          <w:color w:val="2D3B45"/>
+          <w:sz w:val="24"/>
+          <w:szCs w:val="24"/>
+        </w:rPr>
+      </w:pPr>
+      <w:r>
+        <w:rPr>
+          <w:rFonts w:eastAsia="Times New Roman" w:cs="Helvetica"/>
+          <w:color w:val="2D3B45"/>
+          <w:sz w:val="24"/>
+          <w:szCs w:val="24"/>
+        </w:rPr>
+        <w:t>The Kansas City Police Department uses predictive analytics to identify areas in the city that have shown an increase in criminal activity, and to further, identify parolees that are known to be living or within the affected areas and contacting those individuals to verify their status and to let them know they are under watch.  The hope is that the department can intervene and assist these parolees to keep them on the right path as it is well documented that convicted offenders often fall back into the same patterns once release from custody.</w:t>
+      </w:r>
+    </w:p>
+    <w:p>
+      <w:pPr>
+        <w:shd w:val="clear" w:color="auto" w:fill="FFFFFF"/>
+        <w:spacing w:before="100" w:beforeAutospacing="1" w:after="100" w:afterAutospacing="1" w:line="240" w:lineRule="auto"/>
+        <w:jc w:val="both"/>
+        <w:rPr>
+          <w:rFonts w:eastAsia="Times New Roman" w:cs="Helvetica"/>
+          <w:color w:val="2D3B45"/>
+          <w:sz w:val="24"/>
+          <w:szCs w:val="24"/>
+        </w:rPr>
+      </w:pPr>
+      <w:r>
+        <w:rPr>
+          <w:rFonts w:eastAsia="Times New Roman" w:cs="Helvetica"/>
+          <w:color w:val="2D3B45"/>
+          <w:sz w:val="24"/>
+          <w:szCs w:val="24"/>
+        </w:rPr>
         <w:lastRenderedPageBreak/>
-        <w:t xml:space="preserve">Question 2. </w:t>
-      </w:r>
-      <w:r>
-        <w:rPr>
-          <w:rFonts w:eastAsia="Times New Roman" w:cs="Helvetica"/>
-          <w:color w:val="2D3B45"/>
-          <w:sz w:val="24"/>
-          <w:szCs w:val="24"/>
-        </w:rPr>
-        <w:t>Identify an industry (other than agriculture), and discuss how big data analytics is transforming it.</w:t>
-      </w:r>
-    </w:p>
-    <w:p>
-      <w:pPr>
-        <w:pStyle w:val="NormalWeb"/>
-        <w:jc w:val="both"/>
-        <w:rPr>
-          <w:rFonts w:asciiTheme="minorHAnsi" w:hAnsiTheme="minorHAnsi"/>
-        </w:rPr>
-      </w:pPr>
-      <w:r>
-        <w:rPr>
-          <w:rFonts w:asciiTheme="minorHAnsi" w:hAnsiTheme="minorHAnsi"/>
-        </w:rPr>
-        <w:t xml:space="preserve">Anadarko is an oil and gas company based out of Houston Texas with offices here in Denver and Platteville CO.  The company has hundreds of oil wells across areas of Northern Colorado that are networked together which provide refined resources that we use </w:t>
-      </w:r>
-      <w:r>
-        <w:rPr>
-          <w:rFonts w:asciiTheme="minorHAnsi" w:hAnsiTheme="minorHAnsi"/>
-        </w:rPr>
-        <w:t>daily</w:t>
-      </w:r>
-      <w:r>
-        <w:rPr>
-          <w:rFonts w:asciiTheme="minorHAnsi" w:hAnsiTheme="minorHAnsi"/>
-        </w:rPr>
-        <w:t>.  The well system has been developed over time and encompasses thousands of acres of land</w:t>
-      </w:r>
-      <w:r>
-        <w:rPr>
-          <w:rFonts w:asciiTheme="minorHAnsi" w:hAnsiTheme="minorHAnsi"/>
-        </w:rPr>
-        <w:t>.</w:t>
-      </w:r>
-    </w:p>
-    <w:p>
-      <w:pPr>
-        <w:pStyle w:val="NormalWeb"/>
-        <w:jc w:val="both"/>
-        <w:rPr>
-          <w:rFonts w:asciiTheme="minorHAnsi" w:hAnsiTheme="minorHAnsi"/>
-        </w:rPr>
-      </w:pPr>
-      <w:r>
-        <w:rPr>
-          <w:rFonts w:asciiTheme="minorHAnsi" w:hAnsiTheme="minorHAnsi"/>
-        </w:rPr>
-        <w:t xml:space="preserve">As previously mentioned in a related post, the associated costs with having to inspect and monitor this network of wells prior to the use of big-data was extreme.  Teams were created whose sole purpose was to travel to each of the well sites and inspect the equipment for any signs of potential failure and to take preventative corrective action.  Further, </w:t>
-      </w:r>
-      <w:r>
-        <w:rPr>
-          <w:rFonts w:asciiTheme="minorHAnsi" w:hAnsiTheme="minorHAnsi"/>
-        </w:rPr>
-        <w:t>if a well happened to go into failure mode and stopped functioning, the latency between detecting and correcting the situation could amount to many hours or days of downtime leading to considerable loss of revenue for that well.</w:t>
-      </w:r>
-    </w:p>
-    <w:p>
-      <w:pPr>
-        <w:pStyle w:val="NormalWeb"/>
-        <w:jc w:val="both"/>
-        <w:rPr>
-          <w:rFonts w:asciiTheme="minorHAnsi" w:hAnsiTheme="minorHAnsi"/>
-        </w:rPr>
-      </w:pPr>
-      <w:r>
-        <w:rPr>
-          <w:rFonts w:asciiTheme="minorHAnsi" w:hAnsiTheme="minorHAnsi"/>
-        </w:rPr>
-        <w:t xml:space="preserve">Anadarko and the oil and gas industry are now taking huge advantage of big data analytics to assist with these types of industry challenges.  Today, modern well systems are making use of sensor driven diagnostics and IoT.  </w:t>
-      </w:r>
-      <w:r>
-        <w:rPr>
-          <w:rFonts w:asciiTheme="minorHAnsi" w:hAnsiTheme="minorHAnsi"/>
-        </w:rPr>
-        <w:t>Critical</w:t>
-      </w:r>
-      <w:r>
-        <w:rPr>
-          <w:rFonts w:asciiTheme="minorHAnsi" w:hAnsiTheme="minorHAnsi"/>
-        </w:rPr>
-        <w:t xml:space="preserve"> components of a well are now monitored using sensors and lasers which track the movement of parts (e.g. horsehead rotation), </w:t>
-      </w:r>
-      <w:r>
-        <w:rPr>
-          <w:rFonts w:asciiTheme="minorHAnsi" w:hAnsiTheme="minorHAnsi"/>
-        </w:rPr>
-        <w:t xml:space="preserve">monitor </w:t>
-      </w:r>
-      <w:r>
-        <w:rPr>
-          <w:rFonts w:asciiTheme="minorHAnsi" w:hAnsiTheme="minorHAnsi"/>
-        </w:rPr>
-        <w:t>inline pressures, temperature, resources flow, and many other important metrics.  Many systems use cellular or other wireless technologies to allow these systems to be web enabled</w:t>
-      </w:r>
-      <w:r>
-        <w:rPr>
-          <w:rFonts w:asciiTheme="minorHAnsi" w:hAnsiTheme="minorHAnsi"/>
-        </w:rPr>
-        <w:t>.  Thus, the data</w:t>
-      </w:r>
-      <w:r>
-        <w:rPr>
-          <w:rFonts w:asciiTheme="minorHAnsi" w:hAnsiTheme="minorHAnsi"/>
-        </w:rPr>
-        <w:t xml:space="preserve"> can be live streamed to a ce</w:t>
-      </w:r>
-      <w:r>
-        <w:rPr>
-          <w:rFonts w:asciiTheme="minorHAnsi" w:hAnsiTheme="minorHAnsi"/>
-        </w:rPr>
-        <w:t>ntral location employing OLAP providing</w:t>
-      </w:r>
-      <w:r>
-        <w:rPr>
-          <w:rFonts w:asciiTheme="minorHAnsi" w:hAnsiTheme="minorHAnsi"/>
-        </w:rPr>
-        <w:t xml:space="preserve"> near real-time analytic</w:t>
-      </w:r>
-      <w:r>
-        <w:rPr>
-          <w:rFonts w:asciiTheme="minorHAnsi" w:hAnsiTheme="minorHAnsi"/>
-        </w:rPr>
-        <w:t>s.  As a result, better informed decisions can be made for d</w:t>
-      </w:r>
-      <w:r>
-        <w:rPr>
-          <w:rFonts w:asciiTheme="minorHAnsi" w:hAnsiTheme="minorHAnsi"/>
-        </w:rPr>
-        <w:t>irect</w:t>
-      </w:r>
-      <w:r>
-        <w:rPr>
-          <w:rFonts w:asciiTheme="minorHAnsi" w:hAnsiTheme="minorHAnsi"/>
-        </w:rPr>
-        <w:t>ing</w:t>
-      </w:r>
-      <w:r>
-        <w:rPr>
-          <w:rFonts w:asciiTheme="minorHAnsi" w:hAnsiTheme="minorHAnsi"/>
-        </w:rPr>
-        <w:t xml:space="preserve"> applicable resources when anomalies are encountered during system processing. </w:t>
-      </w:r>
-      <w:r>
-        <w:rPr>
-          <w:rFonts w:asciiTheme="minorHAnsi" w:hAnsiTheme="minorHAnsi"/>
-        </w:rPr>
-        <w:t xml:space="preserve"> Through this process, a significant and tangible cost savings is now being realized.</w:t>
-      </w:r>
-    </w:p>
-    <w:p>
-      <w:pPr>
-        <w:pStyle w:val="NormalWeb"/>
-        <w:jc w:val="both"/>
-        <w:rPr>
-          <w:rFonts w:asciiTheme="minorHAnsi" w:hAnsiTheme="minorHAnsi"/>
-        </w:rPr>
-      </w:pPr>
-      <w:r>
-        <w:rPr>
-          <w:rFonts w:asciiTheme="minorHAnsi" w:hAnsiTheme="minorHAnsi"/>
-        </w:rPr>
-        <w:t xml:space="preserve">Another aspect of how big data is used </w:t>
-      </w:r>
-      <w:r>
-        <w:rPr>
-          <w:rFonts w:asciiTheme="minorHAnsi" w:hAnsiTheme="minorHAnsi"/>
-        </w:rPr>
-        <w:t>within</w:t>
-      </w:r>
-      <w:r>
-        <w:rPr>
-          <w:rFonts w:asciiTheme="minorHAnsi" w:hAnsiTheme="minorHAnsi"/>
-        </w:rPr>
-        <w:t xml:space="preserve"> this industry is with oil production itself.  Seismic data is collected from the drilling and production process</w:t>
-      </w:r>
-      <w:r>
-        <w:rPr>
-          <w:rFonts w:asciiTheme="minorHAnsi" w:hAnsiTheme="minorHAnsi"/>
-        </w:rPr>
-        <w:t xml:space="preserve">es which </w:t>
-      </w:r>
-      <w:r>
-        <w:rPr>
-          <w:rFonts w:asciiTheme="minorHAnsi" w:hAnsiTheme="minorHAnsi"/>
-        </w:rPr>
-        <w:t xml:space="preserve">is routinely analyzed and used to make adjustments in the oil extraction process.  This same data </w:t>
-      </w:r>
-      <w:r>
-        <w:rPr>
-          <w:rFonts w:asciiTheme="minorHAnsi" w:hAnsiTheme="minorHAnsi"/>
-        </w:rPr>
-        <w:t xml:space="preserve">is also </w:t>
-      </w:r>
-      <w:r>
-        <w:rPr>
-          <w:rFonts w:asciiTheme="minorHAnsi" w:hAnsiTheme="minorHAnsi"/>
-        </w:rPr>
-        <w:t xml:space="preserve">used to forecast </w:t>
-      </w:r>
-      <w:r>
-        <w:rPr>
-          <w:rFonts w:asciiTheme="minorHAnsi" w:hAnsiTheme="minorHAnsi"/>
-        </w:rPr>
-        <w:t xml:space="preserve">oil </w:t>
-      </w:r>
-      <w:r>
-        <w:rPr>
-          <w:rFonts w:asciiTheme="minorHAnsi" w:hAnsiTheme="minorHAnsi"/>
-        </w:rPr>
-        <w:t xml:space="preserve">production from the well </w:t>
-      </w:r>
-      <w:r>
-        <w:rPr>
-          <w:rFonts w:asciiTheme="minorHAnsi" w:hAnsiTheme="minorHAnsi"/>
-        </w:rPr>
-        <w:t>allowing</w:t>
-      </w:r>
-      <w:r>
-        <w:rPr>
-          <w:rFonts w:asciiTheme="minorHAnsi" w:hAnsiTheme="minorHAnsi"/>
-        </w:rPr>
-        <w:t xml:space="preserve"> adjustments </w:t>
-      </w:r>
-      <w:r>
-        <w:rPr>
-          <w:rFonts w:asciiTheme="minorHAnsi" w:hAnsiTheme="minorHAnsi"/>
-        </w:rPr>
-        <w:t xml:space="preserve">to </w:t>
-      </w:r>
-      <w:r>
-        <w:rPr>
-          <w:rFonts w:asciiTheme="minorHAnsi" w:hAnsiTheme="minorHAnsi"/>
-        </w:rPr>
-        <w:t xml:space="preserve">be made to the process if expectations are not being achieved.  And </w:t>
-      </w:r>
-      <w:r>
-        <w:rPr>
-          <w:rFonts w:asciiTheme="minorHAnsi" w:hAnsiTheme="minorHAnsi"/>
-        </w:rPr>
-        <w:t>finally,</w:t>
-      </w:r>
-      <w:r>
-        <w:rPr>
-          <w:rFonts w:asciiTheme="minorHAnsi" w:hAnsiTheme="minorHAnsi"/>
-        </w:rPr>
-        <w:t xml:space="preserve"> similar seismic data is generated and used to locate new oil deposits which have not yet been tapped which </w:t>
-      </w:r>
-      <w:r>
-        <w:rPr>
-          <w:rFonts w:asciiTheme="minorHAnsi" w:hAnsiTheme="minorHAnsi"/>
-        </w:rPr>
-        <w:t xml:space="preserve">leads of course </w:t>
-      </w:r>
-      <w:r>
-        <w:rPr>
-          <w:rFonts w:asciiTheme="minorHAnsi" w:hAnsiTheme="minorHAnsi"/>
-        </w:rPr>
-        <w:t xml:space="preserve">to identification of </w:t>
-      </w:r>
-      <w:r>
-        <w:rPr>
-          <w:rFonts w:asciiTheme="minorHAnsi" w:hAnsiTheme="minorHAnsi"/>
-        </w:rPr>
-        <w:t>potential new drilling locations.</w:t>
-      </w:r>
-    </w:p>
-    <w:p>
-      <w:pPr>
-        <w:pStyle w:val="NoSpacing"/>
+        <w:t>The Baltimore County Police Department used analytics to apprehend an individual that was responsible for a series of convenience store robberies.  The police only had the locations of each robbery and description of a suspected vehicle used by the perpetrator.  They then employed geo-mapping techniques to identify an origin point and from that</w:t>
+      </w:r>
+      <w:r>
+        <w:rPr>
+          <w:rFonts w:eastAsia="Times New Roman" w:cs="Helvetica"/>
+          <w:color w:val="2D3B45"/>
+          <w:sz w:val="24"/>
+          <w:szCs w:val="24"/>
+        </w:rPr>
+        <w:t>,</w:t>
+      </w:r>
+      <w:r>
+        <w:rPr>
+          <w:rFonts w:eastAsia="Times New Roman" w:cs="Helvetica"/>
+          <w:color w:val="2D3B45"/>
+          <w:sz w:val="24"/>
+          <w:szCs w:val="24"/>
+        </w:rPr>
+        <w:t xml:space="preserve"> analyzed the </w:t>
+      </w:r>
+      <w:r>
+        <w:rPr>
+          <w:rFonts w:eastAsia="Times New Roman" w:cs="Helvetica"/>
+          <w:color w:val="2D3B45"/>
+          <w:sz w:val="24"/>
+          <w:szCs w:val="24"/>
+        </w:rPr>
+        <w:t xml:space="preserve">streets </w:t>
+      </w:r>
+      <w:r>
+        <w:rPr>
+          <w:rFonts w:eastAsia="Times New Roman" w:cs="Helvetica"/>
+          <w:color w:val="2D3B45"/>
+          <w:sz w:val="24"/>
+          <w:szCs w:val="24"/>
+        </w:rPr>
+        <w:t>s</w:t>
+      </w:r>
+      <w:r>
+        <w:rPr>
+          <w:rFonts w:eastAsia="Times New Roman" w:cs="Helvetica"/>
+          <w:color w:val="2D3B45"/>
+          <w:sz w:val="24"/>
+          <w:szCs w:val="24"/>
+        </w:rPr>
+        <w:t xml:space="preserve">urrounding the crime area map to </w:t>
+      </w:r>
+      <w:r>
+        <w:rPr>
+          <w:rFonts w:eastAsia="Times New Roman" w:cs="Helvetica"/>
+          <w:color w:val="2D3B45"/>
+          <w:sz w:val="24"/>
+          <w:szCs w:val="24"/>
+        </w:rPr>
+        <w:t xml:space="preserve">predict </w:t>
+      </w:r>
+      <w:r>
+        <w:rPr>
+          <w:rFonts w:eastAsia="Times New Roman" w:cs="Helvetica"/>
+          <w:color w:val="2D3B45"/>
+          <w:sz w:val="24"/>
+          <w:szCs w:val="24"/>
+        </w:rPr>
+        <w:t>which</w:t>
+      </w:r>
+      <w:r>
+        <w:rPr>
+          <w:rFonts w:eastAsia="Times New Roman" w:cs="Helvetica"/>
+          <w:color w:val="2D3B45"/>
+          <w:sz w:val="24"/>
+          <w:szCs w:val="24"/>
+        </w:rPr>
+        <w:t xml:space="preserve"> street </w:t>
+      </w:r>
+      <w:r>
+        <w:rPr>
+          <w:rFonts w:eastAsia="Times New Roman" w:cs="Helvetica"/>
+          <w:color w:val="2D3B45"/>
+          <w:sz w:val="24"/>
+          <w:szCs w:val="24"/>
+        </w:rPr>
+        <w:t>was likely used</w:t>
+      </w:r>
+      <w:r>
+        <w:rPr>
+          <w:rFonts w:eastAsia="Times New Roman" w:cs="Helvetica"/>
+          <w:color w:val="2D3B45"/>
+          <w:sz w:val="24"/>
+          <w:szCs w:val="24"/>
+        </w:rPr>
+        <w:t xml:space="preserve"> f</w:t>
+      </w:r>
+      <w:r>
+        <w:rPr>
+          <w:rFonts w:eastAsia="Times New Roman" w:cs="Helvetica"/>
+          <w:color w:val="2D3B45"/>
+          <w:sz w:val="24"/>
+          <w:szCs w:val="24"/>
+        </w:rPr>
+        <w:t>or all associated crimes.  T</w:t>
+      </w:r>
+      <w:r>
+        <w:rPr>
+          <w:rFonts w:eastAsia="Times New Roman" w:cs="Helvetica"/>
+          <w:color w:val="2D3B45"/>
+          <w:sz w:val="24"/>
+          <w:szCs w:val="24"/>
+        </w:rPr>
+        <w:t xml:space="preserve">his led to </w:t>
+      </w:r>
+      <w:r>
+        <w:rPr>
+          <w:rFonts w:eastAsia="Times New Roman" w:cs="Helvetica"/>
+          <w:color w:val="2D3B45"/>
+          <w:sz w:val="24"/>
+          <w:szCs w:val="24"/>
+        </w:rPr>
+        <w:t>the continual surveillance of the identified street w</w:t>
+      </w:r>
+      <w:r>
+        <w:rPr>
+          <w:rFonts w:eastAsia="Times New Roman" w:cs="Helvetica"/>
+          <w:color w:val="2D3B45"/>
+          <w:sz w:val="24"/>
+          <w:szCs w:val="24"/>
+        </w:rPr>
+        <w:t xml:space="preserve">hich led to the eventual apprehension of the suspect.  Using analytics, the department </w:t>
+      </w:r>
+      <w:r>
+        <w:rPr>
+          <w:rFonts w:eastAsia="Times New Roman" w:cs="Helvetica"/>
+          <w:color w:val="2D3B45"/>
+          <w:sz w:val="24"/>
+          <w:szCs w:val="24"/>
+        </w:rPr>
+        <w:t>could</w:t>
+      </w:r>
+      <w:r>
+        <w:rPr>
+          <w:rFonts w:eastAsia="Times New Roman" w:cs="Helvetica"/>
+          <w:color w:val="2D3B45"/>
+          <w:sz w:val="24"/>
+          <w:szCs w:val="24"/>
+        </w:rPr>
+        <w:t xml:space="preserve"> focus in on a specific location versus having to monitor and patrol </w:t>
+      </w:r>
+      <w:proofErr w:type="gramStart"/>
+      <w:r>
+        <w:rPr>
+          <w:rFonts w:eastAsia="Times New Roman" w:cs="Helvetica"/>
+          <w:color w:val="2D3B45"/>
+          <w:sz w:val="24"/>
+          <w:szCs w:val="24"/>
+        </w:rPr>
+        <w:t>all of</w:t>
+      </w:r>
+      <w:proofErr w:type="gramEnd"/>
+      <w:r>
+        <w:rPr>
+          <w:rFonts w:eastAsia="Times New Roman" w:cs="Helvetica"/>
+          <w:color w:val="2D3B45"/>
+          <w:sz w:val="24"/>
+          <w:szCs w:val="24"/>
+        </w:rPr>
+        <w:t xml:space="preserve"> the other surrounding convenience stores that may or may not be the next target.</w:t>
+      </w:r>
+    </w:p>
+    <w:p>
+      <w:pPr>
+        <w:shd w:val="clear" w:color="auto" w:fill="FFFFFF"/>
+        <w:spacing w:before="100" w:beforeAutospacing="1" w:after="100" w:afterAutospacing="1" w:line="240" w:lineRule="auto"/>
+        <w:jc w:val="both"/>
+        <w:rPr>
+          <w:rFonts w:eastAsia="Times New Roman" w:cs="Helvetica"/>
+          <w:color w:val="2D3B45"/>
+          <w:sz w:val="24"/>
+          <w:szCs w:val="24"/>
+        </w:rPr>
+      </w:pPr>
+      <w:r>
+        <w:rPr>
+          <w:rFonts w:eastAsia="Times New Roman" w:cs="Helvetica"/>
+          <w:color w:val="2D3B45"/>
+          <w:sz w:val="24"/>
+          <w:szCs w:val="24"/>
+        </w:rPr>
+        <w:t xml:space="preserve">The FBI </w:t>
+      </w:r>
+      <w:r>
+        <w:rPr>
+          <w:rFonts w:eastAsia="Times New Roman" w:cs="Helvetica"/>
+          <w:color w:val="2D3B45"/>
+          <w:sz w:val="24"/>
+          <w:szCs w:val="24"/>
+        </w:rPr>
+        <w:t>cybercrime</w:t>
+      </w:r>
+      <w:r>
+        <w:rPr>
+          <w:rFonts w:eastAsia="Times New Roman" w:cs="Helvetica"/>
+          <w:color w:val="2D3B45"/>
+          <w:sz w:val="24"/>
+          <w:szCs w:val="24"/>
+        </w:rPr>
+        <w:t xml:space="preserve"> unit uses this type analytics to predict criminal acts of cyber security to identify where a breach might occur or to circumvent potential leaks or hacks before they occur.</w:t>
+      </w:r>
+    </w:p>
+    <w:p>
+      <w:pPr>
+        <w:shd w:val="clear" w:color="auto" w:fill="FFFFFF"/>
+        <w:spacing w:before="100" w:beforeAutospacing="1" w:after="100" w:afterAutospacing="1" w:line="240" w:lineRule="auto"/>
+        <w:jc w:val="both"/>
+        <w:rPr>
+          <w:rFonts w:eastAsia="Times New Roman" w:cs="Helvetica"/>
+          <w:color w:val="2D3B45"/>
+          <w:sz w:val="24"/>
+          <w:szCs w:val="24"/>
+        </w:rPr>
+      </w:pPr>
+      <w:r>
+        <w:rPr>
+          <w:rFonts w:eastAsia="Times New Roman" w:cs="Helvetica"/>
+          <w:color w:val="2D3B45"/>
+          <w:sz w:val="24"/>
+          <w:szCs w:val="24"/>
+        </w:rPr>
+        <w:t xml:space="preserve">A side not to this topic is that critics would argue that predictive models are based on past data and that crimes may be missed that do not fall into the predicted patterns – </w:t>
+      </w:r>
+      <w:proofErr w:type="gramStart"/>
+      <w:r>
+        <w:rPr>
+          <w:rFonts w:eastAsia="Times New Roman" w:cs="Helvetica"/>
+          <w:color w:val="2D3B45"/>
+          <w:sz w:val="24"/>
+          <w:szCs w:val="24"/>
+        </w:rPr>
+        <w:t>due to the fact that</w:t>
+      </w:r>
+      <w:proofErr w:type="gramEnd"/>
+      <w:r>
+        <w:rPr>
+          <w:rFonts w:eastAsia="Times New Roman" w:cs="Helvetica"/>
+          <w:color w:val="2D3B45"/>
+          <w:sz w:val="24"/>
+          <w:szCs w:val="24"/>
+        </w:rPr>
+        <w:t xml:space="preserve"> not all crimes are reported.  Still, I believe the models become more and more accurate each day as additional data is added and the model are retrained to use that data.  </w:t>
+      </w:r>
+    </w:p>
+    <w:p>
+      <w:pPr>
+        <w:shd w:val="clear" w:color="auto" w:fill="FFFFFF"/>
+        <w:spacing w:before="100" w:beforeAutospacing="1" w:after="100" w:afterAutospacing="1" w:line="240" w:lineRule="auto"/>
+        <w:jc w:val="both"/>
+        <w:rPr>
+          <w:rFonts w:eastAsia="Times New Roman" w:cs="Helvetica"/>
+          <w:color w:val="2D3B45"/>
+          <w:sz w:val="24"/>
+          <w:szCs w:val="24"/>
+        </w:rPr>
+      </w:pPr>
+    </w:p>
+    <w:p>
+      <w:pPr>
+        <w:shd w:val="clear" w:color="auto" w:fill="FFFFFF"/>
+        <w:spacing w:before="100" w:beforeAutospacing="1" w:after="100" w:afterAutospacing="1" w:line="240" w:lineRule="auto"/>
+        <w:jc w:val="both"/>
+        <w:rPr>
+          <w:rFonts w:eastAsia="Times New Roman" w:cs="Helvetica"/>
+          <w:color w:val="2D3B45"/>
+          <w:sz w:val="24"/>
+          <w:szCs w:val="24"/>
+        </w:rPr>
       </w:pPr>
       <w:hyperlink r:id="rId9" w:history="1">
         <w:r>
           <w:rPr>
             <w:rStyle w:val="Hyperlink"/>
+            <w:rFonts w:eastAsia="Times New Roman" w:cs="Helvetica"/>
+            <w:sz w:val="24"/>
+            <w:szCs w:val="24"/>
           </w:rPr>
-          <w:t>https://mapr.com/solutions/industry/oil-and-gas-use-cases/</w:t>
+          <w:t>https://insidebigdata.com/2017/09/08/big-data-law-enforcement-rise-predictive-policing/</w:t>
         </w:r>
       </w:hyperlink>
     </w:p>
     <w:p>
       <w:pPr>
-        <w:pStyle w:val="NoSpacing"/>
+        <w:shd w:val="clear" w:color="auto" w:fill="FFFFFF"/>
+        <w:spacing w:before="100" w:beforeAutospacing="1" w:after="100" w:afterAutospacing="1" w:line="240" w:lineRule="auto"/>
+        <w:jc w:val="both"/>
+        <w:rPr>
+          <w:rFonts w:eastAsia="Times New Roman" w:cs="Helvetica"/>
+          <w:color w:val="2D3B45"/>
+          <w:sz w:val="24"/>
+          <w:szCs w:val="24"/>
+        </w:rPr>
       </w:pPr>
       <w:hyperlink r:id="rId10" w:history="1">
         <w:r>
           <w:rPr>
             <w:rStyle w:val="Hyperlink"/>
+            <w:rFonts w:eastAsia="Times New Roman" w:cs="Helvetica"/>
+            <w:sz w:val="24"/>
+            <w:szCs w:val="24"/>
           </w:rPr>
-          <w:t>https://www.anadarko.com/</w:t>
+          <w:t>http://kansascitynova.org/</w:t>
         </w:r>
       </w:hyperlink>
     </w:p>
     <w:p>
       <w:pPr>
-        <w:pStyle w:val="NormalWeb"/>
-        <w:jc w:val="both"/>
-        <w:rPr>
-          <w:rFonts w:asciiTheme="minorHAnsi" w:hAnsiTheme="minorHAnsi"/>
-        </w:rPr>
-      </w:pPr>
-    </w:p>
-    <w:p>
-      <w:pPr>
-        <w:pStyle w:val="NormalWeb"/>
-        <w:jc w:val="both"/>
-        <w:rPr>
-          <w:rFonts w:asciiTheme="minorHAnsi" w:hAnsiTheme="minorHAnsi"/>
+        <w:shd w:val="clear" w:color="auto" w:fill="FFFFFF"/>
+        <w:spacing w:before="100" w:beforeAutospacing="1" w:after="100" w:afterAutospacing="1" w:line="240" w:lineRule="auto"/>
+        <w:jc w:val="both"/>
+        <w:rPr>
+          <w:rFonts w:eastAsia="Times New Roman" w:cs="Helvetica"/>
+          <w:color w:val="2D3B45"/>
+          <w:sz w:val="24"/>
+          <w:szCs w:val="24"/>
+        </w:rPr>
+      </w:pPr>
+      <w:hyperlink r:id="rId11" w:history="1">
+        <w:r>
+          <w:rPr>
+            <w:rStyle w:val="Hyperlink"/>
+            <w:rFonts w:eastAsia="Times New Roman" w:cs="Helvetica"/>
+            <w:sz w:val="24"/>
+            <w:szCs w:val="24"/>
+          </w:rPr>
+          <w:t>https://www.wsj.com/articles/is-predictive-policing-the-law-enforcement-tactic-of-the-future-1461550190</w:t>
+        </w:r>
+      </w:hyperlink>
+    </w:p>
+    <w:p>
+      <w:pPr>
+        <w:shd w:val="clear" w:color="auto" w:fill="FFFFFF"/>
+        <w:spacing w:before="100" w:beforeAutospacing="1" w:after="100" w:afterAutospacing="1" w:line="240" w:lineRule="auto"/>
+        <w:jc w:val="both"/>
+        <w:rPr>
+          <w:rFonts w:eastAsia="Times New Roman" w:cs="Helvetica"/>
+          <w:color w:val="2D3B45"/>
+          <w:sz w:val="24"/>
+          <w:szCs w:val="24"/>
+        </w:rPr>
+      </w:pPr>
+    </w:p>
+    <w:p>
+      <w:pPr>
+        <w:shd w:val="clear" w:color="auto" w:fill="FFFFFF"/>
+        <w:spacing w:before="100" w:beforeAutospacing="1" w:after="100" w:afterAutospacing="1" w:line="240" w:lineRule="auto"/>
+        <w:jc w:val="both"/>
+        <w:rPr>
+          <w:rFonts w:eastAsia="Times New Roman" w:cs="Helvetica"/>
+          <w:color w:val="2D3B45"/>
+          <w:sz w:val="24"/>
+          <w:szCs w:val="24"/>
         </w:rPr>
       </w:pPr>
     </w:p>
@@ -1232,6 +1778,119 @@
     </w:lvl>
   </w:abstractNum>
   <w:abstractNum w:abstractNumId="3" w15:restartNumberingAfterBreak="0">
+    <w:nsid w:val="28DC3062"/>
+    <w:multiLevelType w:val="multilevel"/>
+    <w:tmpl w:val="D2DAA45C"/>
+    <w:lvl w:ilvl="0">
+      <w:start w:val="1"/>
+      <w:numFmt w:val="decimal"/>
+      <w:lvlText w:val="%1."/>
+      <w:lvlJc w:val="left"/>
+      <w:pPr>
+        <w:tabs>
+          <w:tab w:val="num" w:pos="720"/>
+        </w:tabs>
+        <w:ind w:left="720" w:hanging="360"/>
+      </w:pPr>
+    </w:lvl>
+    <w:lvl w:ilvl="1" w:tentative="1">
+      <w:start w:val="1"/>
+      <w:numFmt w:val="decimal"/>
+      <w:lvlText w:val="%2."/>
+      <w:lvlJc w:val="left"/>
+      <w:pPr>
+        <w:tabs>
+          <w:tab w:val="num" w:pos="1440"/>
+        </w:tabs>
+        <w:ind w:left="1440" w:hanging="360"/>
+      </w:pPr>
+    </w:lvl>
+    <w:lvl w:ilvl="2" w:tentative="1">
+      <w:start w:val="1"/>
+      <w:numFmt w:val="decimal"/>
+      <w:lvlText w:val="%3."/>
+      <w:lvlJc w:val="left"/>
+      <w:pPr>
+        <w:tabs>
+          <w:tab w:val="num" w:pos="2160"/>
+        </w:tabs>
+        <w:ind w:left="2160" w:hanging="360"/>
+      </w:pPr>
+    </w:lvl>
+    <w:lvl w:ilvl="3" w:tentative="1">
+      <w:start w:val="1"/>
+      <w:numFmt w:val="decimal"/>
+      <w:lvlText w:val="%4."/>
+      <w:lvlJc w:val="left"/>
+      <w:pPr>
+        <w:tabs>
+          <w:tab w:val="num" w:pos="2880"/>
+        </w:tabs>
+        <w:ind w:left="2880" w:hanging="360"/>
+      </w:pPr>
+    </w:lvl>
+    <w:lvl w:ilvl="4" w:tentative="1">
+      <w:start w:val="1"/>
+      <w:numFmt w:val="decimal"/>
+      <w:lvlText w:val="%5."/>
+      <w:lvlJc w:val="left"/>
+      <w:pPr>
+        <w:tabs>
+          <w:tab w:val="num" w:pos="3600"/>
+        </w:tabs>
+        <w:ind w:left="3600" w:hanging="360"/>
+      </w:pPr>
+    </w:lvl>
+    <w:lvl w:ilvl="5" w:tentative="1">
+      <w:start w:val="1"/>
+      <w:numFmt w:val="decimal"/>
+      <w:lvlText w:val="%6."/>
+      <w:lvlJc w:val="left"/>
+      <w:pPr>
+        <w:tabs>
+          <w:tab w:val="num" w:pos="4320"/>
+        </w:tabs>
+        <w:ind w:left="4320" w:hanging="360"/>
+      </w:pPr>
+    </w:lvl>
+    <w:lvl w:ilvl="6" w:tentative="1">
+      <w:start w:val="1"/>
+      <w:numFmt w:val="decimal"/>
+      <w:lvlText w:val="%7."/>
+      <w:lvlJc w:val="left"/>
+      <w:pPr>
+        <w:tabs>
+          <w:tab w:val="num" w:pos="5040"/>
+        </w:tabs>
+        <w:ind w:left="5040" w:hanging="360"/>
+      </w:pPr>
+    </w:lvl>
+    <w:lvl w:ilvl="7" w:tentative="1">
+      <w:start w:val="1"/>
+      <w:numFmt w:val="decimal"/>
+      <w:lvlText w:val="%8."/>
+      <w:lvlJc w:val="left"/>
+      <w:pPr>
+        <w:tabs>
+          <w:tab w:val="num" w:pos="5760"/>
+        </w:tabs>
+        <w:ind w:left="5760" w:hanging="360"/>
+      </w:pPr>
+    </w:lvl>
+    <w:lvl w:ilvl="8" w:tentative="1">
+      <w:start w:val="1"/>
+      <w:numFmt w:val="decimal"/>
+      <w:lvlText w:val="%9."/>
+      <w:lvlJc w:val="left"/>
+      <w:pPr>
+        <w:tabs>
+          <w:tab w:val="num" w:pos="6480"/>
+        </w:tabs>
+        <w:ind w:left="6480" w:hanging="360"/>
+      </w:pPr>
+    </w:lvl>
+  </w:abstractNum>
+  <w:abstractNum w:abstractNumId="4" w15:restartNumberingAfterBreak="0">
     <w:nsid w:val="2A0B1E2E"/>
     <w:multiLevelType w:val="multilevel"/>
     <w:tmpl w:val="19A4F8EA"/>
@@ -1344,7 +2003,120 @@
       </w:pPr>
     </w:lvl>
   </w:abstractNum>
-  <w:abstractNum w:abstractNumId="4" w15:restartNumberingAfterBreak="0">
+  <w:abstractNum w:abstractNumId="5" w15:restartNumberingAfterBreak="0">
+    <w:nsid w:val="3CC474A0"/>
+    <w:multiLevelType w:val="multilevel"/>
+    <w:tmpl w:val="E5E87606"/>
+    <w:lvl w:ilvl="0">
+      <w:start w:val="1"/>
+      <w:numFmt w:val="decimal"/>
+      <w:lvlText w:val="%1."/>
+      <w:lvlJc w:val="left"/>
+      <w:pPr>
+        <w:tabs>
+          <w:tab w:val="num" w:pos="720"/>
+        </w:tabs>
+        <w:ind w:left="720" w:hanging="360"/>
+      </w:pPr>
+    </w:lvl>
+    <w:lvl w:ilvl="1" w:tentative="1">
+      <w:start w:val="1"/>
+      <w:numFmt w:val="decimal"/>
+      <w:lvlText w:val="%2."/>
+      <w:lvlJc w:val="left"/>
+      <w:pPr>
+        <w:tabs>
+          <w:tab w:val="num" w:pos="1440"/>
+        </w:tabs>
+        <w:ind w:left="1440" w:hanging="360"/>
+      </w:pPr>
+    </w:lvl>
+    <w:lvl w:ilvl="2" w:tentative="1">
+      <w:start w:val="1"/>
+      <w:numFmt w:val="decimal"/>
+      <w:lvlText w:val="%3."/>
+      <w:lvlJc w:val="left"/>
+      <w:pPr>
+        <w:tabs>
+          <w:tab w:val="num" w:pos="2160"/>
+        </w:tabs>
+        <w:ind w:left="2160" w:hanging="360"/>
+      </w:pPr>
+    </w:lvl>
+    <w:lvl w:ilvl="3" w:tentative="1">
+      <w:start w:val="1"/>
+      <w:numFmt w:val="decimal"/>
+      <w:lvlText w:val="%4."/>
+      <w:lvlJc w:val="left"/>
+      <w:pPr>
+        <w:tabs>
+          <w:tab w:val="num" w:pos="2880"/>
+        </w:tabs>
+        <w:ind w:left="2880" w:hanging="360"/>
+      </w:pPr>
+    </w:lvl>
+    <w:lvl w:ilvl="4" w:tentative="1">
+      <w:start w:val="1"/>
+      <w:numFmt w:val="decimal"/>
+      <w:lvlText w:val="%5."/>
+      <w:lvlJc w:val="left"/>
+      <w:pPr>
+        <w:tabs>
+          <w:tab w:val="num" w:pos="3600"/>
+        </w:tabs>
+        <w:ind w:left="3600" w:hanging="360"/>
+      </w:pPr>
+    </w:lvl>
+    <w:lvl w:ilvl="5" w:tentative="1">
+      <w:start w:val="1"/>
+      <w:numFmt w:val="decimal"/>
+      <w:lvlText w:val="%6."/>
+      <w:lvlJc w:val="left"/>
+      <w:pPr>
+        <w:tabs>
+          <w:tab w:val="num" w:pos="4320"/>
+        </w:tabs>
+        <w:ind w:left="4320" w:hanging="360"/>
+      </w:pPr>
+    </w:lvl>
+    <w:lvl w:ilvl="6" w:tentative="1">
+      <w:start w:val="1"/>
+      <w:numFmt w:val="decimal"/>
+      <w:lvlText w:val="%7."/>
+      <w:lvlJc w:val="left"/>
+      <w:pPr>
+        <w:tabs>
+          <w:tab w:val="num" w:pos="5040"/>
+        </w:tabs>
+        <w:ind w:left="5040" w:hanging="360"/>
+      </w:pPr>
+    </w:lvl>
+    <w:lvl w:ilvl="7" w:tentative="1">
+      <w:start w:val="1"/>
+      <w:numFmt w:val="decimal"/>
+      <w:lvlText w:val="%8."/>
+      <w:lvlJc w:val="left"/>
+      <w:pPr>
+        <w:tabs>
+          <w:tab w:val="num" w:pos="5760"/>
+        </w:tabs>
+        <w:ind w:left="5760" w:hanging="360"/>
+      </w:pPr>
+    </w:lvl>
+    <w:lvl w:ilvl="8" w:tentative="1">
+      <w:start w:val="1"/>
+      <w:numFmt w:val="decimal"/>
+      <w:lvlText w:val="%9."/>
+      <w:lvlJc w:val="left"/>
+      <w:pPr>
+        <w:tabs>
+          <w:tab w:val="num" w:pos="6480"/>
+        </w:tabs>
+        <w:ind w:left="6480" w:hanging="360"/>
+      </w:pPr>
+    </w:lvl>
+  </w:abstractNum>
+  <w:abstractNum w:abstractNumId="6" w15:restartNumberingAfterBreak="0">
     <w:nsid w:val="6AE11416"/>
     <w:multiLevelType w:val="multilevel"/>
     <w:tmpl w:val="88884866"/>
@@ -1464,13 +2236,19 @@
     <w:abstractNumId w:val="2"/>
   </w:num>
   <w:num w:numId="3">
-    <w:abstractNumId w:val="4"/>
+    <w:abstractNumId w:val="6"/>
   </w:num>
   <w:num w:numId="4">
     <w:abstractNumId w:val="0"/>
   </w:num>
   <w:num w:numId="5">
+    <w:abstractNumId w:val="4"/>
+  </w:num>
+  <w:num w:numId="6">
     <w:abstractNumId w:val="3"/>
+  </w:num>
+  <w:num w:numId="7">
+    <w:abstractNumId w:val="5"/>
   </w:num>
 </w:numbering>
 </file>
@@ -1876,6 +2654,7 @@
   <w:style w:type="character" w:default="1" w:styleId="DefaultParagraphFont">
     <w:name w:val="Default Paragraph Font"/>
     <w:uiPriority w:val="1"/>
+    <w:semiHidden/>
     <w:unhideWhenUsed/>
   </w:style>
   <w:style w:type="table" w:default="1" w:styleId="TableNormal">
@@ -1957,6 +2736,24 @@
       <w:i/>
       <w:iCs/>
     </w:rPr>
+  </w:style>
+  <w:style w:type="character" w:styleId="HTMLCode">
+    <w:name w:val="HTML Code"/>
+    <w:basedOn w:val="DefaultParagraphFont"/>
+    <w:uiPriority w:val="99"/>
+    <w:semiHidden/>
+    <w:unhideWhenUsed/>
+    <w:rsid w:val="00462FE4"/>
+    <w:rPr>
+      <w:rFonts w:ascii="Courier New" w:eastAsia="Times New Roman" w:hAnsi="Courier New" w:cs="Courier New"/>
+      <w:sz w:val="20"/>
+      <w:szCs w:val="20"/>
+    </w:rPr>
+  </w:style>
+  <w:style w:type="character" w:customStyle="1" w:styleId="apple-converted-space">
+    <w:name w:val="apple-converted-space"/>
+    <w:basedOn w:val="DefaultParagraphFont"/>
+    <w:rsid w:val="00462FE4"/>
   </w:style>
 </w:styles>
 </file>

</xml_diff>